<commit_message>
Bug fixes before submission
Spelling error in graph not corrected.
</commit_message>
<xml_diff>
--- a/Assignment 1/115cs0011.docx
+++ b/Assignment 1/115cs0011.docx
@@ -1949,6 +1949,183 @@
     <w:p>
       <w:pPr>
         <w:pStyle w:val="Normal"/>
+        <w:rPr>
+          <w:rFonts w:ascii="DejaVu Serif" w:hAnsi="DejaVu Serif"/>
+          <w:sz w:val="24"/>
+          <w:szCs w:val="24"/>
+        </w:rPr>
+      </w:pPr>
+      <w:r>
+        <w:rPr>
+          <w:rFonts w:ascii="DejaVu Serif" w:hAnsi="DejaVu Serif"/>
+          <w:sz w:val="24"/>
+          <w:szCs w:val="24"/>
+        </w:rPr>
+        <w:t>As an example for how this data input differs from Case 1, the following input has been included as a snippet.</w:t>
+      </w:r>
+    </w:p>
+    <w:p>
+      <w:pPr>
+        <w:pStyle w:val="Normal"/>
+        <w:rPr>
+          <w:rFonts w:ascii="DejaVu Serif" w:hAnsi="DejaVu Serif"/>
+          <w:sz w:val="24"/>
+          <w:szCs w:val="24"/>
+        </w:rPr>
+      </w:pPr>
+      <w:r>
+        <w:rPr>
+          <w:rFonts w:ascii="DejaVu Serif" w:hAnsi="DejaVu Serif"/>
+          <w:sz w:val="24"/>
+          <w:szCs w:val="24"/>
+        </w:rPr>
+      </w:r>
+    </w:p>
+    <w:p>
+      <w:pPr>
+        <w:pStyle w:val="Normal"/>
+        <w:jc w:val="center"/>
+        <w:rPr>
+          <w:rFonts w:ascii="DejaVu Sans Mono" w:hAnsi="DejaVu Sans Mono"/>
+          <w:sz w:val="24"/>
+          <w:szCs w:val="24"/>
+        </w:rPr>
+      </w:pPr>
+      <w:r>
+        <w:rPr>
+          <w:rFonts w:ascii="DejaVu Sans Mono" w:hAnsi="DejaVu Sans Mono"/>
+          <w:sz w:val="24"/>
+          <w:szCs w:val="24"/>
+        </w:rPr>
+        <w:t xml:space="preserve">  </w:t>
+      </w:r>
+      <w:r>
+        <w:rPr>
+          <w:rFonts w:ascii="DejaVu Sans Mono" w:hAnsi="DejaVu Sans Mono"/>
+          <w:sz w:val="24"/>
+          <w:szCs w:val="24"/>
+        </w:rPr>
+        <w:t xml:space="preserve">3   9   2   4   3   1   4   6   6   3 </w:t>
+      </w:r>
+    </w:p>
+    <w:p>
+      <w:pPr>
+        <w:pStyle w:val="Normal"/>
+        <w:jc w:val="center"/>
+        <w:rPr>
+          <w:rFonts w:ascii="DejaVu Sans Mono" w:hAnsi="DejaVu Sans Mono"/>
+          <w:sz w:val="24"/>
+          <w:szCs w:val="24"/>
+        </w:rPr>
+      </w:pPr>
+      <w:r>
+        <w:rPr>
+          <w:rFonts w:ascii="DejaVu Sans Mono" w:hAnsi="DejaVu Sans Mono"/>
+          <w:sz w:val="24"/>
+          <w:szCs w:val="24"/>
+        </w:rPr>
+      </w:r>
+    </w:p>
+    <w:p>
+      <w:pPr>
+        <w:pStyle w:val="Normal"/>
+        <w:jc w:val="center"/>
+        <w:rPr>
+          <w:rFonts w:ascii="DejaVu Sans Mono" w:hAnsi="DejaVu Sans Mono"/>
+          <w:sz w:val="24"/>
+          <w:szCs w:val="24"/>
+        </w:rPr>
+      </w:pPr>
+      <w:r>
+        <w:rPr>
+          <w:rFonts w:ascii="DejaVu Sans Mono" w:hAnsi="DejaVu Sans Mono"/>
+          <w:sz w:val="24"/>
+          <w:szCs w:val="24"/>
+        </w:rPr>
+        <w:t xml:space="preserve"> </w:t>
+      </w:r>
+      <w:r>
+        <w:rPr>
+          <w:rFonts w:ascii="DejaVu Sans Mono" w:hAnsi="DejaVu Sans Mono"/>
+          <w:sz w:val="24"/>
+          <w:szCs w:val="24"/>
+        </w:rPr>
+        <w:t>2   1   1   4   2   3   4   4   2   3</w:t>
+      </w:r>
+    </w:p>
+    <w:p>
+      <w:pPr>
+        <w:pStyle w:val="Normal"/>
+        <w:rPr/>
+      </w:pPr>
+      <w:r>
+        <w:rPr/>
+      </w:r>
+    </w:p>
+    <w:p>
+      <w:pPr>
+        <w:pStyle w:val="Normal"/>
+        <w:rPr>
+          <w:rFonts w:ascii="DejaVu Serif" w:hAnsi="DejaVu Serif"/>
+          <w:sz w:val="24"/>
+          <w:szCs w:val="24"/>
+        </w:rPr>
+      </w:pPr>
+      <w:r>
+        <w:rPr>
+          <w:rFonts w:ascii="DejaVu Serif" w:hAnsi="DejaVu Serif"/>
+          <w:sz w:val="24"/>
+          <w:szCs w:val="24"/>
+        </w:rPr>
+        <w:t xml:space="preserve">A simple modification has been made in the range of the </w:t>
+      </w:r>
+      <w:r>
+        <w:rPr>
+          <w:rFonts w:ascii="DejaVu Sans Mono" w:hAnsi="DejaVu Sans Mono"/>
+          <w:sz w:val="24"/>
+          <w:szCs w:val="24"/>
+          <w:shd w:fill="DDDDDD" w:val="clear"/>
+        </w:rPr>
+        <w:t>rand</w:t>
+      </w:r>
+      <w:r>
+        <w:rPr>
+          <w:rFonts w:ascii="DejaVu Sans Mono" w:hAnsi="DejaVu Sans Mono"/>
+          <w:sz w:val="24"/>
+          <w:szCs w:val="24"/>
+        </w:rPr>
+        <w:t xml:space="preserve"> </w:t>
+      </w:r>
+      <w:r>
+        <w:rPr>
+          <w:rFonts w:ascii="DejaVu Serif" w:hAnsi="DejaVu Serif"/>
+          <w:sz w:val="24"/>
+          <w:szCs w:val="24"/>
+        </w:rPr>
+        <w:t>function. As the sample size is small for this case, it is not a complete reflection of the entropy of the complete data input.</w:t>
+      </w:r>
+    </w:p>
+    <w:p>
+      <w:pPr>
+        <w:pStyle w:val="Normal"/>
+        <w:rPr/>
+      </w:pPr>
+      <w:r>
+        <w:rPr/>
+      </w:r>
+    </w:p>
+    <w:p>
+      <w:pPr>
+        <w:pStyle w:val="Normal"/>
+        <w:rPr/>
+      </w:pPr>
+      <w:r>
+        <w:rPr/>
+      </w:r>
+    </w:p>
+    <w:p>
+      <w:pPr>
+        <w:pStyle w:val="Normal"/>
         <w:rPr/>
       </w:pPr>
       <w:r>
@@ -2074,72 +2251,9 @@
       <w:r>
         <w:rPr/>
       </w:r>
-    </w:p>
-    <w:p>
-      <w:pPr>
-        <w:pStyle w:val="Normal"/>
-        <w:rPr/>
-      </w:pPr>
-      <w:r>
-        <w:rPr/>
-      </w:r>
-    </w:p>
-    <w:p>
-      <w:pPr>
-        <w:pStyle w:val="Normal"/>
-        <w:rPr/>
-      </w:pPr>
-      <w:r>
-        <w:rPr/>
-      </w:r>
-    </w:p>
-    <w:p>
-      <w:pPr>
-        <w:pStyle w:val="Normal"/>
-        <w:rPr/>
-      </w:pPr>
-      <w:r>
-        <w:rPr/>
-      </w:r>
-    </w:p>
-    <w:p>
-      <w:pPr>
-        <w:pStyle w:val="Normal"/>
-        <w:rPr/>
-      </w:pPr>
-      <w:r>
-        <w:rPr/>
-      </w:r>
-    </w:p>
-    <w:p>
-      <w:pPr>
-        <w:pStyle w:val="Normal"/>
-        <w:rPr/>
-      </w:pPr>
-      <w:r>
-        <w:rPr/>
-      </w:r>
-    </w:p>
-    <w:p>
-      <w:pPr>
-        <w:pStyle w:val="Normal"/>
-        <w:rPr/>
-      </w:pPr>
-      <w:r>
-        <w:rPr/>
-      </w:r>
-    </w:p>
-    <w:p>
-      <w:pPr>
-        <w:pStyle w:val="Normal"/>
-        <w:rPr/>
-      </w:pPr>
-      <w:r>
-        <w:rPr/>
-      </w:r>
       <w:r>
         <w:pict>
-          <v:rect fillcolor="#auto" style="position:absolute;width:415.3pt;height:330.25pt;mso-wrap-distance-left:0pt;mso-wrap-distance-right:0pt;mso-wrap-distance-top:0pt;mso-wrap-distance-bottom:0pt;margin-top:6.75pt;margin-left:0pt">
+          <v:rect fillcolor="#auto" style="position:absolute;width:415.3pt;height:330.25pt;mso-wrap-distance-left:0pt;mso-wrap-distance-right:0pt;mso-wrap-distance-top:0pt;mso-wrap-distance-bottom:0pt;margin-top:10.25pt;margin-left:0pt">
             <v:fill opacity="0f"/>
             <v:textbox inset="0in,0in,0in,0in">
               <w:txbxContent>
@@ -2344,6 +2458,33 @@
     <w:p>
       <w:pPr>
         <w:pStyle w:val="Normal"/>
+        <w:rPr/>
+      </w:pPr>
+      <w:r>
+        <w:rPr/>
+      </w:r>
+    </w:p>
+    <w:p>
+      <w:pPr>
+        <w:pStyle w:val="Normal"/>
+        <w:rPr/>
+      </w:pPr>
+      <w:r>
+        <w:rPr/>
+      </w:r>
+    </w:p>
+    <w:p>
+      <w:pPr>
+        <w:pStyle w:val="Normal"/>
+        <w:rPr/>
+      </w:pPr>
+      <w:r>
+        <w:rPr/>
+      </w:r>
+    </w:p>
+    <w:p>
+      <w:pPr>
+        <w:pStyle w:val="Normal"/>
         <w:rPr>
           <w:rFonts w:cs="DejaVu Serif" w:ascii="DejaVu Serif" w:hAnsi="DejaVu Serif"/>
           <w:sz w:val="24"/>
@@ -4150,7 +4291,7 @@
       <w:fldChar w:fldCharType="separate"/>
     </w:r>
     <w:r>
-      <w:t>9</w:t>
+      <w:t>7</w:t>
     </w:r>
     <w:r>
       <w:fldChar w:fldCharType="end"/>

</xml_diff>